<commit_message>
Final Update before submitting
section 3 renamed to include section 5 in title
</commit_message>
<xml_diff>
--- a/CA02_Cover_Sheet_sba22177.docx
+++ b/CA02_Cover_Sheet_sba22177.docx
@@ -56,32 +56,6 @@
           <w:szCs w:val="44"/>
         </w:rPr>
         <w:t>Assessment Cover Page</w:t>
-      </w:r>
-    </w:p>
-    <w:p>
-      <w:pPr>
-        <w:pBdr>
-          <w:bottom w:val="single" w:sz="12" w:space="1" w:color="auto"/>
-        </w:pBdr>
-        <w:spacing w:after="0" w:line="240" w:lineRule="auto"/>
-        <w:jc w:val="center"/>
-        <w:rPr>
-          <w:rFonts w:cs="Arial"/>
-          <w:bCs/>
-          <w:i/>
-          <w:iCs/>
-          <w:color w:val="FF0000"/>
-        </w:rPr>
-      </w:pPr>
-      <w:r>
-        <w:rPr>
-          <w:rFonts w:cs="Arial"/>
-          <w:bCs/>
-          <w:i/>
-          <w:iCs/>
-          <w:color w:val="FF0000"/>
-        </w:rPr>
-        <w:t>To be provided separately as a word doc for students to include with every submission</w:t>
       </w:r>
     </w:p>
     <w:p>
@@ -461,6 +435,11 @@
               <w:t>26 May 2023</w:t>
             </w:r>
           </w:p>
+          <w:p>
+            <w:r>
+              <w:t>Extension Granted to 16 June 2023 due to Personal Mitigating Circumstances</w:t>
+            </w:r>
+          </w:p>
         </w:tc>
       </w:tr>
       <w:tr>
@@ -496,7 +475,11 @@
           <w:tcPr>
             <w:tcW w:w="6753" w:type="dxa"/>
           </w:tcPr>
-          <w:p/>
+          <w:p>
+            <w:r>
+              <w:t>16 June 2023</w:t>
+            </w:r>
+          </w:p>
         </w:tc>
       </w:tr>
     </w:tbl>

</xml_diff>